<commit_message>
Resumo Cap 2 livro Sommerville
</commit_message>
<xml_diff>
--- a/5Semestre/engenhariaSoftware/Resumo_cap2.docx
+++ b/5Semestre/engenhariaSoftware/Resumo_cap2.docx
@@ -19,16 +19,7 @@
           <w:color w:val="7030A0"/>
           <w:sz w:val="28"/>
         </w:rPr>
-        <w:t xml:space="preserve">Engenharia de Software -  Cap. </w:t>
-      </w:r>
-      <w:r>
-        <w:rPr>
-          <w:rFonts w:ascii="Arial" w:hAnsi="Arial" w:cs="Arial"/>
-          <w:b/>
-          <w:color w:val="7030A0"/>
-          <w:sz w:val="28"/>
-        </w:rPr>
-        <w:t>2</w:t>
+        <w:t>Engenharia de Software -  Cap. 2</w:t>
       </w:r>
     </w:p>
     <w:p>
@@ -297,7 +288,16 @@
           <w:rFonts w:ascii="Arial" w:hAnsi="Arial" w:cs="Arial"/>
           <w:color w:val="7030A0"/>
         </w:rPr>
-        <w:t>O estágio seguinte só pode ser iniciado se o anterior não foi concluído.</w:t>
+        <w:t xml:space="preserve">O estágio seguinte só pode ser iniciado se o anterior </w:t>
+      </w:r>
+      <w:bookmarkStart w:id="0" w:name="_GoBack"/>
+      <w:bookmarkEnd w:id="0"/>
+      <w:r>
+        <w:rPr>
+          <w:rFonts w:ascii="Arial" w:hAnsi="Arial" w:cs="Arial"/>
+          <w:color w:val="7030A0"/>
+        </w:rPr>
+        <w:t>foi concluído.</w:t>
       </w:r>
     </w:p>
     <w:p>
@@ -1574,8 +1574,6 @@
         </w:rPr>
         <w:t>) dessas fases.</w:t>
       </w:r>
-      <w:bookmarkStart w:id="0" w:name="_GoBack"/>
-      <w:bookmarkEnd w:id="0"/>
     </w:p>
     <w:sectPr>
       <w:pgSz w:w="11906" w:h="16838"/>

</xml_diff>